<commit_message>
working on how to link my resume in portfolio
</commit_message>
<xml_diff>
--- a/assets/images/DJZ - Resume_2020_Dev.docx
+++ b/assets/images/DJZ - Resume_2020_Dev.docx
@@ -187,18 +187,9 @@
                 <w:szCs w:val="20"/>
               </w:rPr>
             </w:pPr>
-            <w:hyperlink r:id="rId5">
-              <w:r>
-                <w:rPr>
-                  <w:rFonts w:ascii="Open Sans" w:eastAsia="Open Sans" w:hAnsi="Open Sans" w:cs="Open Sans"/>
-                  <w:color w:val="1155CC"/>
-                  <w:sz w:val="20"/>
-                  <w:szCs w:val="20"/>
-                  <w:u w:val="single"/>
-                </w:rPr>
-                <w:t>dj.zaragoza@icloud.com</w:t>
-              </w:r>
-            </w:hyperlink>
+            <w:r>
+              <w:t>zaragoza0126@gmail.com</w:t>
+            </w:r>
           </w:p>
           <w:p>
             <w:pPr>
@@ -259,8 +250,18 @@
                 <w:sz w:val="20"/>
                 <w:szCs w:val="20"/>
               </w:rPr>
-              <w:t>linkedin.com/in/dj-zaragoza-38479212</w:t>
+              <w:t>linkedin.com/in/</w:t>
             </w:r>
+            <w:proofErr w:type="spellStart"/>
+            <w:r>
+              <w:rPr>
+                <w:rFonts w:ascii="Open Sans" w:eastAsia="Open Sans" w:hAnsi="Open Sans" w:cs="Open Sans"/>
+                <w:sz w:val="20"/>
+                <w:szCs w:val="20"/>
+              </w:rPr>
+              <w:t>dj-zaragoza</w:t>
+            </w:r>
+            <w:proofErr w:type="spellEnd"/>
           </w:p>
         </w:tc>
       </w:tr>
@@ -287,11 +288,11 @@
           <w:i/>
           <w:iCs/>
         </w:rPr>
-        <w:t>Software Projects</w:t>
+        <w:t>Projects</w:t>
       </w:r>
       <w:r>
         <w:pict w14:anchorId="2DC6A862">
-          <v:rect id="_x0000_i1037" style="width:0;height:1.5pt" o:hralign="center" o:hrstd="t" o:hr="t" fillcolor="#a0a0a0" stroked="f"/>
+          <v:rect id="_x0000_i1025" style="width:0;height:1.5pt" o:hralign="center" o:hrstd="t" o:hr="t" fillcolor="#a0a0a0" stroked="f"/>
         </w:pict>
       </w:r>
     </w:p>
@@ -344,7 +345,7 @@
               </w:rPr>
               <w:t xml:space="preserve">Help Desk Web Application </w:t>
             </w:r>
-            <w:hyperlink r:id="rId6">
+            <w:hyperlink r:id="rId5">
               <w:r>
                 <w:rPr>
                   <w:rFonts w:ascii="Open Sans" w:eastAsia="Open Sans" w:hAnsi="Open Sans" w:cs="Open Sans"/>
@@ -439,7 +440,7 @@
           <w:sz w:val="20"/>
           <w:szCs w:val="20"/>
         </w:rPr>
-        <w:t xml:space="preserve">Built back-end API using Python </w:t>
+        <w:t xml:space="preserve">Built back-end using Python </w:t>
       </w:r>
     </w:p>
     <w:p>
@@ -519,7 +520,7 @@
               </w:rPr>
               <w:t xml:space="preserve">News Reader Web Application </w:t>
             </w:r>
-            <w:hyperlink r:id="rId7">
+            <w:hyperlink r:id="rId6">
               <w:r>
                 <w:rPr>
                   <w:rFonts w:ascii="Open Sans" w:eastAsia="Open Sans" w:hAnsi="Open Sans" w:cs="Open Sans"/>
@@ -727,108 +728,9 @@
                 <w:sz w:val="20"/>
                 <w:szCs w:val="20"/>
               </w:rPr>
-              <w:t>Music Player Web A</w:t>
+              <w:t xml:space="preserve">Music Player Web Application </w:t>
             </w:r>
-            <w:r>
-              <w:rPr>
-                <w:rFonts w:ascii="Open Sans" w:eastAsia="Open Sans" w:hAnsi="Open Sans" w:cs="Open Sans"/>
-                <w:b/>
-                <w:sz w:val="20"/>
-                <w:szCs w:val="20"/>
-              </w:rPr>
-              <w:t>p</w:t>
-            </w:r>
-            <w:r>
-              <w:rPr>
-                <w:rFonts w:ascii="Open Sans" w:eastAsia="Open Sans" w:hAnsi="Open Sans" w:cs="Open Sans"/>
-                <w:b/>
-                <w:sz w:val="20"/>
-                <w:szCs w:val="20"/>
-              </w:rPr>
-              <w:t>p</w:t>
-            </w:r>
-            <w:r>
-              <w:rPr>
-                <w:rFonts w:ascii="Open Sans" w:eastAsia="Open Sans" w:hAnsi="Open Sans" w:cs="Open Sans"/>
-                <w:b/>
-                <w:sz w:val="20"/>
-                <w:szCs w:val="20"/>
-              </w:rPr>
-              <w:t>l</w:t>
-            </w:r>
-            <w:r>
-              <w:rPr>
-                <w:rFonts w:ascii="Open Sans" w:eastAsia="Open Sans" w:hAnsi="Open Sans" w:cs="Open Sans"/>
-                <w:b/>
-                <w:sz w:val="20"/>
-                <w:szCs w:val="20"/>
-              </w:rPr>
-              <w:t>i</w:t>
-            </w:r>
-            <w:r>
-              <w:rPr>
-                <w:rFonts w:ascii="Open Sans" w:eastAsia="Open Sans" w:hAnsi="Open Sans" w:cs="Open Sans"/>
-                <w:b/>
-                <w:sz w:val="20"/>
-                <w:szCs w:val="20"/>
-              </w:rPr>
-              <w:t>c</w:t>
-            </w:r>
-            <w:r>
-              <w:rPr>
-                <w:rFonts w:ascii="Open Sans" w:eastAsia="Open Sans" w:hAnsi="Open Sans" w:cs="Open Sans"/>
-                <w:b/>
-                <w:sz w:val="20"/>
-                <w:szCs w:val="20"/>
-              </w:rPr>
-              <w:t>a</w:t>
-            </w:r>
-            <w:r>
-              <w:rPr>
-                <w:rFonts w:ascii="Open Sans" w:eastAsia="Open Sans" w:hAnsi="Open Sans" w:cs="Open Sans"/>
-                <w:b/>
-                <w:sz w:val="20"/>
-                <w:szCs w:val="20"/>
-              </w:rPr>
-              <w:t>t</w:t>
-            </w:r>
-            <w:r>
-              <w:rPr>
-                <w:rFonts w:ascii="Open Sans" w:eastAsia="Open Sans" w:hAnsi="Open Sans" w:cs="Open Sans"/>
-                <w:b/>
-                <w:sz w:val="20"/>
-                <w:szCs w:val="20"/>
-              </w:rPr>
-              <w:t>i</w:t>
-            </w:r>
-            <w:r>
-              <w:rPr>
-                <w:rFonts w:ascii="Open Sans" w:eastAsia="Open Sans" w:hAnsi="Open Sans" w:cs="Open Sans"/>
-                <w:b/>
-                <w:sz w:val="20"/>
-                <w:szCs w:val="20"/>
-              </w:rPr>
-              <w:t>o</w:t>
-            </w:r>
-            <w:r>
-              <w:rPr>
-                <w:rFonts w:ascii="Open Sans" w:eastAsia="Open Sans" w:hAnsi="Open Sans" w:cs="Open Sans"/>
-                <w:b/>
-                <w:sz w:val="20"/>
-                <w:szCs w:val="20"/>
-              </w:rPr>
-              <w:t>n</w:t>
-            </w:r>
-            <w:r>
-              <w:rPr>
-                <w:rFonts w:ascii="Open Sans" w:eastAsia="Open Sans" w:hAnsi="Open Sans" w:cs="Open Sans"/>
-                <w:b/>
-                <w:sz w:val="20"/>
-                <w:szCs w:val="20"/>
-              </w:rPr>
-              <w:t xml:space="preserve"> </w:t>
-            </w:r>
-            <w:hyperlink r:id="rId8" w:history="1">
+            <w:hyperlink r:id="rId7" w:history="1">
               <w:r>
                 <w:rPr>
                   <w:rStyle w:val="Hyperlink"/>
@@ -847,16 +749,7 @@
                 <w:sz w:val="20"/>
                 <w:szCs w:val="20"/>
               </w:rPr>
-              <w:t xml:space="preserve"> (front end deployment)</w:t>
-            </w:r>
-            <w:r>
-              <w:rPr>
-                <w:rFonts w:ascii="Open Sans" w:hAnsi="Open Sans"/>
-                <w:color w:val="000000"/>
-                <w:sz w:val="20"/>
-                <w:szCs w:val="20"/>
-              </w:rPr>
-              <w:t xml:space="preserve"> </w:t>
+              <w:t xml:space="preserve"> (front end deployment) </w:t>
             </w:r>
           </w:p>
         </w:tc>
@@ -926,6 +819,89 @@
     </w:tbl>
     <w:p>
       <w:pPr>
+        <w:pStyle w:val="NormalWeb"/>
+        <w:numPr>
+          <w:ilvl w:val="0"/>
+          <w:numId w:val="1"/>
+        </w:numPr>
+        <w:spacing w:before="0" w:beforeAutospacing="0" w:after="0" w:afterAutospacing="0"/>
+        <w:textAlignment w:val="baseline"/>
+        <w:rPr>
+          <w:rFonts w:ascii="Open Sans" w:hAnsi="Open Sans"/>
+          <w:color w:val="000000"/>
+          <w:sz w:val="20"/>
+          <w:szCs w:val="20"/>
+        </w:rPr>
+      </w:pPr>
+      <w:bookmarkStart w:id="0" w:name="_GoBack"/>
+      <w:r>
+        <w:rPr>
+          <w:rFonts w:ascii="Open Sans" w:hAnsi="Open Sans"/>
+          <w:color w:val="000000"/>
+          <w:sz w:val="20"/>
+          <w:szCs w:val="20"/>
+        </w:rPr>
+        <w:t xml:space="preserve">Back End - built using Node.js, Express, MongoDB (database), Mongoose (query building and schema) and Apollo </w:t>
+      </w:r>
+      <w:bookmarkEnd w:id="0"/>
+      <w:proofErr w:type="spellStart"/>
+      <w:r>
+        <w:rPr>
+          <w:rFonts w:ascii="Open Sans" w:hAnsi="Open Sans"/>
+          <w:color w:val="000000"/>
+          <w:sz w:val="20"/>
+          <w:szCs w:val="20"/>
+        </w:rPr>
+        <w:t>GraphQL</w:t>
+      </w:r>
+      <w:proofErr w:type="spellEnd"/>
+    </w:p>
+    <w:p>
+      <w:pPr>
+        <w:pStyle w:val="NormalWeb"/>
+        <w:numPr>
+          <w:ilvl w:val="0"/>
+          <w:numId w:val="1"/>
+        </w:numPr>
+        <w:spacing w:before="0" w:beforeAutospacing="0" w:after="0" w:afterAutospacing="0"/>
+        <w:textAlignment w:val="baseline"/>
+        <w:rPr>
+          <w:rFonts w:ascii="Open Sans" w:hAnsi="Open Sans"/>
+          <w:color w:val="000000"/>
+          <w:sz w:val="20"/>
+          <w:szCs w:val="20"/>
+        </w:rPr>
+      </w:pPr>
+      <w:r>
+        <w:rPr>
+          <w:rFonts w:ascii="Open Sans" w:hAnsi="Open Sans"/>
+          <w:color w:val="000000"/>
+          <w:sz w:val="20"/>
+          <w:szCs w:val="20"/>
+        </w:rPr>
+        <w:t>Front End - built using React and React Hooks library, mainly to utilize the concept of neglecting the use of writing a class was time</w:t>
+      </w:r>
+      <w:r>
+        <w:rPr>
+          <w:rFonts w:ascii="Open Sans" w:hAnsi="Open Sans"/>
+          <w:color w:val="000000"/>
+          <w:sz w:val="20"/>
+          <w:szCs w:val="20"/>
+        </w:rPr>
+        <w:t xml:space="preserve"> </w:t>
+      </w:r>
+      <w:r>
+        <w:rPr>
+          <w:rFonts w:ascii="Open Sans" w:hAnsi="Open Sans"/>
+          <w:color w:val="000000"/>
+          <w:sz w:val="20"/>
+          <w:szCs w:val="20"/>
+        </w:rPr>
+        <w:t>saving</w:t>
+      </w:r>
+    </w:p>
+    <w:p>
+      <w:pPr>
         <w:numPr>
           <w:ilvl w:val="0"/>
           <w:numId w:val="1"/>
@@ -949,41 +925,137 @@
           <w:sz w:val="20"/>
           <w:szCs w:val="20"/>
         </w:rPr>
-        <w:t xml:space="preserve">Implemented authentication </w:t>
-      </w:r>
-      <w:r>
-        <w:rPr>
-          <w:rFonts w:ascii="Open Sans" w:eastAsia="Open Sans" w:hAnsi="Open Sans" w:cs="Open Sans"/>
-          <w:sz w:val="20"/>
-          <w:szCs w:val="20"/>
-        </w:rPr>
-        <w:t xml:space="preserve">using </w:t>
-      </w:r>
+        <w:t xml:space="preserve">Used Spotify API to enable and utilize music player </w:t>
+      </w:r>
+    </w:p>
+    <w:p>
+      <w:pPr>
+        <w:pBdr>
+          <w:top w:val="nil"/>
+          <w:left w:val="nil"/>
+          <w:bottom w:val="nil"/>
+          <w:right w:val="nil"/>
+          <w:between w:val="nil"/>
+        </w:pBdr>
+        <w:rPr>
+          <w:rFonts w:ascii="Open Sans" w:eastAsia="Open Sans" w:hAnsi="Open Sans" w:cs="Open Sans"/>
+          <w:b/>
+          <w:sz w:val="20"/>
+          <w:szCs w:val="20"/>
+        </w:rPr>
+      </w:pPr>
       <w:proofErr w:type="spellStart"/>
       <w:r>
         <w:rPr>
           <w:rFonts w:ascii="Open Sans" w:eastAsia="Open Sans" w:hAnsi="Open Sans" w:cs="Open Sans"/>
-          <w:sz w:val="20"/>
-          <w:szCs w:val="20"/>
-        </w:rPr>
-        <w:t>Oauth</w:t>
+          <w:b/>
+          <w:sz w:val="20"/>
+          <w:szCs w:val="20"/>
+        </w:rPr>
+        <w:t>CafePlz</w:t>
       </w:r>
       <w:proofErr w:type="spellEnd"/>
       <w:r>
         <w:rPr>
           <w:rFonts w:ascii="Open Sans" w:eastAsia="Open Sans" w:hAnsi="Open Sans" w:cs="Open Sans"/>
-          <w:sz w:val="20"/>
-          <w:szCs w:val="20"/>
-        </w:rPr>
-        <w:t xml:space="preserve"> and Passport.js</w:t>
-      </w:r>
-      <w:r>
-        <w:rPr>
-          <w:rFonts w:ascii="Open Sans" w:eastAsia="Open Sans" w:hAnsi="Open Sans" w:cs="Open Sans"/>
-          <w:sz w:val="20"/>
-          <w:szCs w:val="20"/>
-        </w:rPr>
-        <w:t xml:space="preserve"> strategies </w:t>
+          <w:b/>
+          <w:sz w:val="20"/>
+          <w:szCs w:val="20"/>
+        </w:rPr>
+        <w:t xml:space="preserve"> Blog Site </w:t>
+      </w:r>
+      <w:hyperlink r:id="rId8" w:history="1">
+        <w:r>
+          <w:rPr>
+            <w:rStyle w:val="Hyperlink"/>
+            <w:rFonts w:ascii="Open Sans" w:eastAsia="Open Sans" w:hAnsi="Open Sans" w:cs="Open Sans"/>
+            <w:bCs/>
+            <w:sz w:val="20"/>
+            <w:szCs w:val="20"/>
+          </w:rPr>
+          <w:t>https://www.cafeplz.com</w:t>
+        </w:r>
+      </w:hyperlink>
+      <w:r>
+        <w:rPr>
+          <w:rFonts w:ascii="Open Sans" w:eastAsia="Open Sans" w:hAnsi="Open Sans" w:cs="Open Sans"/>
+          <w:b/>
+          <w:sz w:val="20"/>
+          <w:szCs w:val="20"/>
+        </w:rPr>
+        <w:t xml:space="preserve"> </w:t>
+      </w:r>
+    </w:p>
+    <w:p>
+      <w:pPr>
+        <w:pStyle w:val="ListParagraph"/>
+        <w:numPr>
+          <w:ilvl w:val="0"/>
+          <w:numId w:val="5"/>
+        </w:numPr>
+        <w:pBdr>
+          <w:top w:val="nil"/>
+          <w:left w:val="nil"/>
+          <w:bottom w:val="nil"/>
+          <w:right w:val="nil"/>
+          <w:between w:val="nil"/>
+        </w:pBdr>
+        <w:rPr>
+          <w:rFonts w:ascii="Open Sans" w:eastAsia="Open Sans" w:hAnsi="Open Sans" w:cs="Open Sans"/>
+          <w:sz w:val="20"/>
+          <w:szCs w:val="20"/>
+        </w:rPr>
+      </w:pPr>
+      <w:r>
+        <w:rPr>
+          <w:rFonts w:ascii="Open Sans" w:eastAsia="Open Sans" w:hAnsi="Open Sans" w:cs="Open Sans"/>
+          <w:sz w:val="20"/>
+          <w:szCs w:val="20"/>
+        </w:rPr>
+        <w:t>A blog site designed for communities to get together and have a place for peace and relaxation thru a warm cup of coffee</w:t>
+      </w:r>
+    </w:p>
+    <w:p>
+      <w:pPr>
+        <w:rPr>
+          <w:rFonts w:ascii="Open Sans" w:eastAsia="Open Sans" w:hAnsi="Open Sans" w:cs="Open Sans"/>
+          <w:b/>
+          <w:i/>
+          <w:iCs/>
+        </w:rPr>
+      </w:pPr>
+      <w:r>
+        <w:rPr>
+          <w:rFonts w:ascii="Open Sans" w:eastAsia="Open Sans" w:hAnsi="Open Sans" w:cs="Open Sans"/>
+          <w:b/>
+          <w:i/>
+          <w:iCs/>
+        </w:rPr>
+        <w:t>Languages</w:t>
+      </w:r>
+      <w:r>
+        <w:rPr>
+          <w:rFonts w:ascii="Open Sans" w:eastAsia="Open Sans" w:hAnsi="Open Sans" w:cs="Open Sans"/>
+          <w:b/>
+          <w:i/>
+          <w:iCs/>
+        </w:rPr>
+        <w:t xml:space="preserve"> and Tools</w:t>
+      </w:r>
+    </w:p>
+    <w:p>
+      <w:pPr>
+        <w:rPr>
+          <w:rFonts w:ascii="Open Sans" w:eastAsia="Open Sans" w:hAnsi="Open Sans" w:cs="Open Sans"/>
+          <w:b/>
+          <w:sz w:val="20"/>
+          <w:szCs w:val="20"/>
+        </w:rPr>
+      </w:pPr>
+      <w:r>
+        <w:pict w14:anchorId="39368B5F">
+          <v:rect id="_x0000_i1026" style="width:0;height:1.5pt" o:hralign="center" o:hrstd="t" o:hr="t" fillcolor="#a0a0a0" stroked="f"/>
+        </w:pict>
       </w:r>
     </w:p>
     <w:p>
@@ -1011,82 +1083,34 @@
           <w:sz w:val="20"/>
           <w:szCs w:val="20"/>
         </w:rPr>
-        <w:t>Used React Context, which gave us the ability to pass data through a component with ease</w:t>
-      </w:r>
-    </w:p>
-    <w:p>
-      <w:pPr>
-        <w:pStyle w:val="NormalWeb"/>
-        <w:numPr>
-          <w:ilvl w:val="0"/>
-          <w:numId w:val="1"/>
-        </w:numPr>
-        <w:spacing w:before="0" w:beforeAutospacing="0" w:after="0" w:afterAutospacing="0"/>
-        <w:textAlignment w:val="baseline"/>
-        <w:rPr>
-          <w:rFonts w:ascii="Open Sans" w:hAnsi="Open Sans"/>
-          <w:color w:val="000000"/>
-          <w:sz w:val="20"/>
-          <w:szCs w:val="20"/>
-        </w:rPr>
-      </w:pPr>
-      <w:r>
-        <w:rPr>
-          <w:rFonts w:ascii="Open Sans" w:hAnsi="Open Sans"/>
-          <w:color w:val="000000"/>
-          <w:sz w:val="20"/>
-          <w:szCs w:val="20"/>
-        </w:rPr>
-        <w:t xml:space="preserve">Back End - built using Node.js, Express, MongoDB (database), Mongoose (query building and schema) and Apollo </w:t>
+        <w:t xml:space="preserve">HTML, CSS, </w:t>
       </w:r>
       <w:proofErr w:type="spellStart"/>
       <w:r>
         <w:rPr>
-          <w:rFonts w:ascii="Open Sans" w:hAnsi="Open Sans"/>
-          <w:color w:val="000000"/>
-          <w:sz w:val="20"/>
-          <w:szCs w:val="20"/>
-        </w:rPr>
-        <w:t>GraphQL</w:t>
+          <w:rFonts w:ascii="Open Sans" w:eastAsia="Open Sans" w:hAnsi="Open Sans" w:cs="Open Sans"/>
+          <w:sz w:val="20"/>
+          <w:szCs w:val="20"/>
+        </w:rPr>
+        <w:t>SaSS</w:t>
       </w:r>
       <w:proofErr w:type="spellEnd"/>
-    </w:p>
-    <w:p>
-      <w:pPr>
-        <w:pStyle w:val="NormalWeb"/>
-        <w:numPr>
-          <w:ilvl w:val="0"/>
-          <w:numId w:val="1"/>
-        </w:numPr>
-        <w:spacing w:before="0" w:beforeAutospacing="0" w:after="0" w:afterAutospacing="0"/>
-        <w:textAlignment w:val="baseline"/>
-        <w:rPr>
-          <w:rFonts w:ascii="Open Sans" w:hAnsi="Open Sans"/>
-          <w:color w:val="000000"/>
-          <w:sz w:val="20"/>
-          <w:szCs w:val="20"/>
-        </w:rPr>
-      </w:pPr>
-      <w:r>
-        <w:rPr>
-          <w:rFonts w:ascii="Open Sans" w:hAnsi="Open Sans"/>
-          <w:color w:val="000000"/>
-          <w:sz w:val="20"/>
-          <w:szCs w:val="20"/>
-        </w:rPr>
-        <w:t xml:space="preserve">Front End - built using React and React Hooks library, mainly to utilize the concept of neglecting the use of writing a class was </w:t>
-      </w:r>
-      <w:proofErr w:type="gramStart"/>
-      <w:r>
-        <w:rPr>
-          <w:rFonts w:ascii="Open Sans" w:hAnsi="Open Sans"/>
-          <w:color w:val="000000"/>
-          <w:sz w:val="20"/>
-          <w:szCs w:val="20"/>
-        </w:rPr>
-        <w:t>time-saving</w:t>
-      </w:r>
-      <w:proofErr w:type="gramEnd"/>
+      <w:r>
+        <w:rPr>
+          <w:rFonts w:ascii="Open Sans" w:eastAsia="Open Sans" w:hAnsi="Open Sans" w:cs="Open Sans"/>
+          <w:sz w:val="20"/>
+          <w:szCs w:val="20"/>
+        </w:rPr>
+        <w:t xml:space="preserve">, </w:t>
+      </w:r>
+      <w:r>
+        <w:rPr>
+          <w:rFonts w:ascii="Open Sans" w:eastAsia="Open Sans" w:hAnsi="Open Sans" w:cs="Open Sans"/>
+          <w:sz w:val="20"/>
+          <w:szCs w:val="20"/>
+        </w:rPr>
+        <w:t>JavaScript, Material UI, Passport.js, React, Redux</w:t>
+      </w:r>
     </w:p>
     <w:p>
       <w:pPr>
@@ -1113,8 +1137,26 @@
           <w:sz w:val="20"/>
           <w:szCs w:val="20"/>
         </w:rPr>
-        <w:t xml:space="preserve">Used Spotify API to enable and utilize music player </w:t>
-      </w:r>
+        <w:t>Node.js, Express, Python, MySQL, PostgreSQL, MongoDB, REST API</w:t>
+      </w:r>
+      <w:r>
+        <w:rPr>
+          <w:rFonts w:ascii="Open Sans" w:eastAsia="Open Sans" w:hAnsi="Open Sans" w:cs="Open Sans"/>
+          <w:sz w:val="20"/>
+          <w:szCs w:val="20"/>
+        </w:rPr>
+        <w:t xml:space="preserve">, Apollo </w:t>
+      </w:r>
+      <w:proofErr w:type="spellStart"/>
+      <w:r>
+        <w:rPr>
+          <w:rFonts w:ascii="Open Sans" w:eastAsia="Open Sans" w:hAnsi="Open Sans" w:cs="Open Sans"/>
+          <w:sz w:val="20"/>
+          <w:szCs w:val="20"/>
+        </w:rPr>
+        <w:t>GraphQL</w:t>
+      </w:r>
+      <w:proofErr w:type="spellEnd"/>
     </w:p>
     <w:p>
       <w:pPr>
@@ -1141,51 +1183,47 @@
           <w:sz w:val="20"/>
           <w:szCs w:val="20"/>
         </w:rPr>
-        <w:t>Conducted numerous testing on user authentication, routes, database, created queries, playlist creation, recommendation engine, playlists and component functionality</w:t>
-      </w:r>
-      <w:bookmarkStart w:id="0" w:name="_GoBack"/>
-      <w:bookmarkEnd w:id="0"/>
+        <w:t xml:space="preserve">Git, </w:t>
+      </w:r>
+      <w:proofErr w:type="spellStart"/>
+      <w:r>
+        <w:rPr>
+          <w:rFonts w:ascii="Open Sans" w:eastAsia="Open Sans" w:hAnsi="Open Sans" w:cs="Open Sans"/>
+          <w:sz w:val="20"/>
+          <w:szCs w:val="20"/>
+        </w:rPr>
+        <w:t>Github</w:t>
+      </w:r>
+      <w:proofErr w:type="spellEnd"/>
+      <w:r>
+        <w:rPr>
+          <w:rFonts w:ascii="Open Sans" w:eastAsia="Open Sans" w:hAnsi="Open Sans" w:cs="Open Sans"/>
+          <w:sz w:val="20"/>
+          <w:szCs w:val="20"/>
+        </w:rPr>
+        <w:t xml:space="preserve">, CLI as Bash, Windows, Data Structures/Algorithms, VS Code, Slack, Trello, JIRA, </w:t>
+      </w:r>
+      <w:proofErr w:type="spellStart"/>
+      <w:r>
+        <w:rPr>
+          <w:rFonts w:ascii="Open Sans" w:eastAsia="Open Sans" w:hAnsi="Open Sans" w:cs="Open Sans"/>
+          <w:sz w:val="20"/>
+          <w:szCs w:val="20"/>
+        </w:rPr>
+        <w:t>Netlify</w:t>
+      </w:r>
+      <w:proofErr w:type="spellEnd"/>
+      <w:r>
+        <w:rPr>
+          <w:rFonts w:ascii="Open Sans" w:eastAsia="Open Sans" w:hAnsi="Open Sans" w:cs="Open Sans"/>
+          <w:sz w:val="20"/>
+          <w:szCs w:val="20"/>
+        </w:rPr>
+        <w:t>, Heroku</w:t>
+      </w:r>
     </w:p>
     <w:p>
       <w:pPr>
-        <w:rPr>
-          <w:rFonts w:ascii="Open Sans" w:eastAsia="Open Sans" w:hAnsi="Open Sans" w:cs="Open Sans"/>
-          <w:b/>
-          <w:i/>
-          <w:iCs/>
-        </w:rPr>
-      </w:pPr>
-      <w:r>
-        <w:rPr>
-          <w:rFonts w:ascii="Open Sans" w:eastAsia="Open Sans" w:hAnsi="Open Sans" w:cs="Open Sans"/>
-          <w:b/>
-          <w:i/>
-          <w:iCs/>
-        </w:rPr>
-        <w:t>Languages and Technologies</w:t>
-      </w:r>
-    </w:p>
-    <w:p>
-      <w:pPr>
-        <w:rPr>
-          <w:rFonts w:ascii="Open Sans" w:eastAsia="Open Sans" w:hAnsi="Open Sans" w:cs="Open Sans"/>
-          <w:b/>
-          <w:sz w:val="20"/>
-          <w:szCs w:val="20"/>
-        </w:rPr>
-      </w:pPr>
-      <w:r>
-        <w:pict w14:anchorId="39368B5F">
-          <v:rect id="_x0000_i1038" style="width:0;height:1.5pt" o:hralign="center" o:hrstd="t" o:hr="t" fillcolor="#a0a0a0" stroked="f"/>
-        </w:pict>
-      </w:r>
-    </w:p>
-    <w:p>
-      <w:pPr>
-        <w:numPr>
-          <w:ilvl w:val="0"/>
-          <w:numId w:val="1"/>
-        </w:numPr>
         <w:pBdr>
           <w:top w:val="nil"/>
           <w:left w:val="nil"/>
@@ -1195,51 +1233,14 @@
         </w:pBdr>
         <w:rPr>
           <w:rFonts w:ascii="Open Sans" w:eastAsia="Open Sans" w:hAnsi="Open Sans" w:cs="Open Sans"/>
-          <w:sz w:val="20"/>
-          <w:szCs w:val="20"/>
-        </w:rPr>
-      </w:pPr>
-      <w:r>
-        <w:rPr>
-          <w:rFonts w:ascii="Open Sans" w:eastAsia="Open Sans" w:hAnsi="Open Sans" w:cs="Open Sans"/>
-          <w:sz w:val="20"/>
-          <w:szCs w:val="20"/>
-        </w:rPr>
-        <w:t xml:space="preserve">HTML, CSS, </w:t>
-      </w:r>
-      <w:proofErr w:type="spellStart"/>
-      <w:r>
-        <w:rPr>
-          <w:rFonts w:ascii="Open Sans" w:eastAsia="Open Sans" w:hAnsi="Open Sans" w:cs="Open Sans"/>
-          <w:sz w:val="20"/>
-          <w:szCs w:val="20"/>
-        </w:rPr>
-        <w:t>SaSS</w:t>
-      </w:r>
-      <w:proofErr w:type="spellEnd"/>
-      <w:r>
-        <w:rPr>
-          <w:rFonts w:ascii="Open Sans" w:eastAsia="Open Sans" w:hAnsi="Open Sans" w:cs="Open Sans"/>
-          <w:sz w:val="20"/>
-          <w:szCs w:val="20"/>
-        </w:rPr>
-        <w:t xml:space="preserve">, </w:t>
-      </w:r>
-      <w:r>
-        <w:rPr>
-          <w:rFonts w:ascii="Open Sans" w:eastAsia="Open Sans" w:hAnsi="Open Sans" w:cs="Open Sans"/>
-          <w:sz w:val="20"/>
-          <w:szCs w:val="20"/>
-        </w:rPr>
-        <w:t>JavaScript, Material UI, Passport.js, React, Redux</w:t>
-      </w:r>
+          <w:b/>
+          <w:i/>
+          <w:iCs/>
+        </w:rPr>
+      </w:pPr>
     </w:p>
     <w:p>
       <w:pPr>
-        <w:numPr>
-          <w:ilvl w:val="0"/>
-          <w:numId w:val="1"/>
-        </w:numPr>
         <w:pBdr>
           <w:top w:val="nil"/>
           <w:left w:val="nil"/>
@@ -1249,36 +1250,22 @@
         </w:pBdr>
         <w:rPr>
           <w:rFonts w:ascii="Open Sans" w:eastAsia="Open Sans" w:hAnsi="Open Sans" w:cs="Open Sans"/>
-          <w:sz w:val="20"/>
-          <w:szCs w:val="20"/>
-        </w:rPr>
-      </w:pPr>
-      <w:r>
-        <w:rPr>
-          <w:rFonts w:ascii="Open Sans" w:eastAsia="Open Sans" w:hAnsi="Open Sans" w:cs="Open Sans"/>
-          <w:sz w:val="20"/>
-          <w:szCs w:val="20"/>
-        </w:rPr>
-        <w:t>Node.js, Express, Python, MySQL, PostgreSQL, MongoDB, REST API</w:t>
-      </w:r>
-      <w:r>
-        <w:rPr>
-          <w:rFonts w:ascii="Open Sans" w:eastAsia="Open Sans" w:hAnsi="Open Sans" w:cs="Open Sans"/>
-          <w:sz w:val="20"/>
-          <w:szCs w:val="20"/>
-        </w:rPr>
-        <w:t xml:space="preserve">, Apollo </w:t>
-      </w:r>
-      <w:proofErr w:type="spellStart"/>
-      <w:r>
-        <w:rPr>
-          <w:rFonts w:ascii="Open Sans" w:eastAsia="Open Sans" w:hAnsi="Open Sans" w:cs="Open Sans"/>
-          <w:sz w:val="20"/>
-          <w:szCs w:val="20"/>
-        </w:rPr>
-        <w:t>GraphQL</w:t>
-      </w:r>
-      <w:proofErr w:type="spellEnd"/>
+          <w:b/>
+          <w:i/>
+          <w:iCs/>
+          <w:sz w:val="20"/>
+          <w:szCs w:val="20"/>
+        </w:rPr>
+      </w:pPr>
+      <w:r>
+        <w:rPr>
+          <w:rFonts w:ascii="Open Sans" w:eastAsia="Open Sans" w:hAnsi="Open Sans" w:cs="Open Sans"/>
+          <w:b/>
+          <w:i/>
+          <w:iCs/>
+        </w:rPr>
+        <w:t>Education</w:t>
+      </w:r>
     </w:p>
     <w:p>
       <w:pPr>
@@ -1291,41 +1278,13 @@
         </w:pBdr>
         <w:rPr>
           <w:rFonts w:ascii="Open Sans" w:eastAsia="Open Sans" w:hAnsi="Open Sans" w:cs="Open Sans"/>
-          <w:b/>
-          <w:i/>
-          <w:iCs/>
-          <w:sz w:val="20"/>
-          <w:szCs w:val="20"/>
-        </w:rPr>
-      </w:pPr>
-      <w:r>
-        <w:rPr>
-          <w:rFonts w:ascii="Open Sans" w:eastAsia="Open Sans" w:hAnsi="Open Sans" w:cs="Open Sans"/>
-          <w:b/>
-          <w:i/>
-          <w:iCs/>
-        </w:rPr>
-        <w:t>Education</w:t>
-      </w:r>
-    </w:p>
-    <w:p>
-      <w:pPr>
-        <w:pBdr>
-          <w:top w:val="nil"/>
-          <w:left w:val="nil"/>
-          <w:bottom w:val="nil"/>
-          <w:right w:val="nil"/>
-          <w:between w:val="nil"/>
-        </w:pBdr>
-        <w:rPr>
-          <w:rFonts w:ascii="Open Sans" w:eastAsia="Open Sans" w:hAnsi="Open Sans" w:cs="Open Sans"/>
           <w:sz w:val="20"/>
           <w:szCs w:val="20"/>
         </w:rPr>
       </w:pPr>
       <w:r>
         <w:pict w14:anchorId="7C8D9832">
-          <v:rect id="_x0000_i1039" style="width:0;height:1.5pt" o:hralign="center" o:hrstd="t" o:hr="t" fillcolor="#a0a0a0" stroked="f"/>
+          <v:rect id="_x0000_i1027" style="width:0;height:1.5pt" o:hralign="center" o:hrstd="t" o:hr="t" fillcolor="#a0a0a0" stroked="f"/>
         </w:pict>
       </w:r>
     </w:p>
@@ -1513,25 +1472,23 @@
           <w:sz w:val="20"/>
           <w:szCs w:val="20"/>
         </w:rPr>
-        <w:t xml:space="preserve">Combination of guided projects, sprint challenges, </w:t>
-      </w:r>
-      <w:proofErr w:type="spellStart"/>
-      <w:r>
-        <w:rPr>
-          <w:rFonts w:ascii="Open Sans" w:eastAsia="Open Sans" w:hAnsi="Open Sans" w:cs="Open Sans"/>
-          <w:sz w:val="20"/>
-          <w:szCs w:val="20"/>
-        </w:rPr>
-        <w:t>buildweeks</w:t>
-      </w:r>
-      <w:proofErr w:type="spellEnd"/>
-      <w:r>
-        <w:rPr>
-          <w:rFonts w:ascii="Open Sans" w:eastAsia="Open Sans" w:hAnsi="Open Sans" w:cs="Open Sans"/>
-          <w:sz w:val="20"/>
-          <w:szCs w:val="20"/>
-        </w:rPr>
-        <w:t>, labs and career readiness</w:t>
+        <w:t>Combination of guided projects, sprint challenges, build</w:t>
+      </w:r>
+      <w:r>
+        <w:rPr>
+          <w:rFonts w:ascii="Open Sans" w:eastAsia="Open Sans" w:hAnsi="Open Sans" w:cs="Open Sans"/>
+          <w:sz w:val="20"/>
+          <w:szCs w:val="20"/>
+        </w:rPr>
+        <w:t xml:space="preserve"> </w:t>
+      </w:r>
+      <w:r>
+        <w:rPr>
+          <w:rFonts w:ascii="Open Sans" w:eastAsia="Open Sans" w:hAnsi="Open Sans" w:cs="Open Sans"/>
+          <w:sz w:val="20"/>
+          <w:szCs w:val="20"/>
+        </w:rPr>
+        <w:t>weeks, labs and career readiness</w:t>
       </w:r>
     </w:p>
     <w:p>
@@ -1652,16 +1609,7 @@
                 <w:sz w:val="20"/>
                 <w:szCs w:val="20"/>
               </w:rPr>
-              <w:t>Warner P</w:t>
-            </w:r>
-            <w:r>
-              <w:rPr>
-                <w:rFonts w:ascii="Open Sans" w:eastAsia="Open Sans" w:hAnsi="Open Sans" w:cs="Open Sans"/>
-                <w:b/>
-                <w:sz w:val="20"/>
-                <w:szCs w:val="20"/>
-              </w:rPr>
-              <w:t>acific University</w:t>
+              <w:t>Warner Pacific University</w:t>
             </w:r>
           </w:p>
         </w:tc>
@@ -1820,7 +1768,7 @@
       </w:pPr>
       <w:r>
         <w:pict w14:anchorId="5F14AA74">
-          <v:rect id="_x0000_i1040" style="width:0;height:1.5pt" o:hralign="center" o:hrstd="t" o:hr="t" fillcolor="#a0a0a0" stroked="f"/>
+          <v:rect id="_x0000_i1028" style="width:0;height:1.5pt" o:hralign="center" o:hrstd="t" o:hr="t" fillcolor="#a0a0a0" stroked="f"/>
         </w:pict>
       </w:r>
     </w:p>
@@ -2025,6 +1973,119 @@
 <file path=word/numbering.xml><?xml version="1.0" encoding="utf-8"?>
 <w:numbering xmlns:wpc="http://schemas.microsoft.com/office/word/2010/wordprocessingCanvas" xmlns:cx="http://schemas.microsoft.com/office/drawing/2014/chartex" xmlns:cx1="http://schemas.microsoft.com/office/drawing/2015/9/8/chartex" xmlns:cx2="http://schemas.microsoft.com/office/drawing/2015/10/21/chartex" xmlns:cx3="http://schemas.microsoft.com/office/drawing/2016/5/9/chartex" xmlns:cx4="http://schemas.microsoft.com/office/drawing/2016/5/10/chartex" xmlns:cx5="http://schemas.microsoft.com/office/drawing/2016/5/11/chartex" xmlns:cx6="http://schemas.microsoft.com/office/drawing/2016/5/12/chartex" xmlns:cx7="http://schemas.microsoft.com/office/drawing/2016/5/13/chartex" xmlns:cx8="http://schemas.microsoft.com/office/drawing/2016/5/14/chartex" xmlns:mc="http://schemas.openxmlformats.org/markup-compatibility/2006" xmlns:aink="http://schemas.microsoft.com/office/drawing/2016/ink" xmlns:am3d="http://schemas.microsoft.com/office/drawing/2017/model3d" xmlns:o="urn:schemas-microsoft-com:office:office" xmlns:r="http://schemas.openxmlformats.org/officeDocument/2006/relationships" xmlns:m="http://schemas.openxmlformats.org/officeDocument/2006/math" xmlns:v="urn:schemas-microsoft-com:vml" xmlns:wp14="http://schemas.microsoft.com/office/word/2010/wordprocessingDrawing" xmlns:wp="http://schemas.openxmlformats.org/drawingml/2006/wordprocessingDrawing" xmlns:w10="urn:schemas-microsoft-com:office:word" xmlns:w="http://schemas.openxmlformats.org/wordprocessingml/2006/main" xmlns:w14="http://schemas.microsoft.com/office/word/2010/wordml" xmlns:w15="http://schemas.microsoft.com/office/word/2012/wordml" xmlns:w16cid="http://schemas.microsoft.com/office/word/2016/wordml/cid" xmlns:w16se="http://schemas.microsoft.com/office/word/2015/wordml/symex" xmlns:wpg="http://schemas.microsoft.com/office/word/2010/wordprocessingGroup" xmlns:wpi="http://schemas.microsoft.com/office/word/2010/wordprocessingInk" xmlns:wne="http://schemas.microsoft.com/office/word/2006/wordml" xmlns:wps="http://schemas.microsoft.com/office/word/2010/wordprocessingShape" mc:Ignorable="w14 w15 w16se w16cid wp14">
   <w:abstractNum w:abstractNumId="0" w15:restartNumberingAfterBreak="0">
+    <w:nsid w:val="00DA6833"/>
+    <w:multiLevelType w:val="hybridMultilevel"/>
+    <w:tmpl w:val="71589D78"/>
+    <w:lvl w:ilvl="0" w:tplc="04090001">
+      <w:start w:val="1"/>
+      <w:numFmt w:val="bullet"/>
+      <w:lvlText w:val=""/>
+      <w:lvlJc w:val="left"/>
+      <w:pPr>
+        <w:ind w:left="720" w:hanging="360"/>
+      </w:pPr>
+      <w:rPr>
+        <w:rFonts w:ascii="Symbol" w:hAnsi="Symbol" w:hint="default"/>
+      </w:rPr>
+    </w:lvl>
+    <w:lvl w:ilvl="1" w:tplc="04090003" w:tentative="1">
+      <w:start w:val="1"/>
+      <w:numFmt w:val="bullet"/>
+      <w:lvlText w:val="o"/>
+      <w:lvlJc w:val="left"/>
+      <w:pPr>
+        <w:ind w:left="1440" w:hanging="360"/>
+      </w:pPr>
+      <w:rPr>
+        <w:rFonts w:ascii="Courier New" w:hAnsi="Courier New" w:cs="Courier New" w:hint="default"/>
+      </w:rPr>
+    </w:lvl>
+    <w:lvl w:ilvl="2" w:tplc="04090005" w:tentative="1">
+      <w:start w:val="1"/>
+      <w:numFmt w:val="bullet"/>
+      <w:lvlText w:val=""/>
+      <w:lvlJc w:val="left"/>
+      <w:pPr>
+        <w:ind w:left="2160" w:hanging="360"/>
+      </w:pPr>
+      <w:rPr>
+        <w:rFonts w:ascii="Wingdings" w:hAnsi="Wingdings" w:hint="default"/>
+      </w:rPr>
+    </w:lvl>
+    <w:lvl w:ilvl="3" w:tplc="04090001" w:tentative="1">
+      <w:start w:val="1"/>
+      <w:numFmt w:val="bullet"/>
+      <w:lvlText w:val=""/>
+      <w:lvlJc w:val="left"/>
+      <w:pPr>
+        <w:ind w:left="2880" w:hanging="360"/>
+      </w:pPr>
+      <w:rPr>
+        <w:rFonts w:ascii="Symbol" w:hAnsi="Symbol" w:hint="default"/>
+      </w:rPr>
+    </w:lvl>
+    <w:lvl w:ilvl="4" w:tplc="04090003" w:tentative="1">
+      <w:start w:val="1"/>
+      <w:numFmt w:val="bullet"/>
+      <w:lvlText w:val="o"/>
+      <w:lvlJc w:val="left"/>
+      <w:pPr>
+        <w:ind w:left="3600" w:hanging="360"/>
+      </w:pPr>
+      <w:rPr>
+        <w:rFonts w:ascii="Courier New" w:hAnsi="Courier New" w:cs="Courier New" w:hint="default"/>
+      </w:rPr>
+    </w:lvl>
+    <w:lvl w:ilvl="5" w:tplc="04090005" w:tentative="1">
+      <w:start w:val="1"/>
+      <w:numFmt w:val="bullet"/>
+      <w:lvlText w:val=""/>
+      <w:lvlJc w:val="left"/>
+      <w:pPr>
+        <w:ind w:left="4320" w:hanging="360"/>
+      </w:pPr>
+      <w:rPr>
+        <w:rFonts w:ascii="Wingdings" w:hAnsi="Wingdings" w:hint="default"/>
+      </w:rPr>
+    </w:lvl>
+    <w:lvl w:ilvl="6" w:tplc="04090001" w:tentative="1">
+      <w:start w:val="1"/>
+      <w:numFmt w:val="bullet"/>
+      <w:lvlText w:val=""/>
+      <w:lvlJc w:val="left"/>
+      <w:pPr>
+        <w:ind w:left="5040" w:hanging="360"/>
+      </w:pPr>
+      <w:rPr>
+        <w:rFonts w:ascii="Symbol" w:hAnsi="Symbol" w:hint="default"/>
+      </w:rPr>
+    </w:lvl>
+    <w:lvl w:ilvl="7" w:tplc="04090003" w:tentative="1">
+      <w:start w:val="1"/>
+      <w:numFmt w:val="bullet"/>
+      <w:lvlText w:val="o"/>
+      <w:lvlJc w:val="left"/>
+      <w:pPr>
+        <w:ind w:left="5760" w:hanging="360"/>
+      </w:pPr>
+      <w:rPr>
+        <w:rFonts w:ascii="Courier New" w:hAnsi="Courier New" w:cs="Courier New" w:hint="default"/>
+      </w:rPr>
+    </w:lvl>
+    <w:lvl w:ilvl="8" w:tplc="04090005" w:tentative="1">
+      <w:start w:val="1"/>
+      <w:numFmt w:val="bullet"/>
+      <w:lvlText w:val=""/>
+      <w:lvlJc w:val="left"/>
+      <w:pPr>
+        <w:ind w:left="6480" w:hanging="360"/>
+      </w:pPr>
+      <w:rPr>
+        <w:rFonts w:ascii="Wingdings" w:hAnsi="Wingdings" w:hint="default"/>
+      </w:rPr>
+    </w:lvl>
+  </w:abstractNum>
+  <w:abstractNum w:abstractNumId="1" w15:restartNumberingAfterBreak="0">
     <w:nsid w:val="18DB2E0B"/>
     <w:multiLevelType w:val="multilevel"/>
     <w:tmpl w:val="14CE5FB6"/>
@@ -2137,7 +2198,7 @@
       </w:rPr>
     </w:lvl>
   </w:abstractNum>
-  <w:abstractNum w:abstractNumId="1" w15:restartNumberingAfterBreak="0">
+  <w:abstractNum w:abstractNumId="2" w15:restartNumberingAfterBreak="0">
     <w:nsid w:val="2BCA2FD5"/>
     <w:multiLevelType w:val="multilevel"/>
     <w:tmpl w:val="6F1C1F0A"/>
@@ -2250,7 +2311,7 @@
       </w:rPr>
     </w:lvl>
   </w:abstractNum>
-  <w:abstractNum w:abstractNumId="2" w15:restartNumberingAfterBreak="0">
+  <w:abstractNum w:abstractNumId="3" w15:restartNumberingAfterBreak="0">
     <w:nsid w:val="5AB470ED"/>
     <w:multiLevelType w:val="multilevel"/>
     <w:tmpl w:val="F9ACC870"/>
@@ -2399,7 +2460,7 @@
       </w:rPr>
     </w:lvl>
   </w:abstractNum>
-  <w:abstractNum w:abstractNumId="3" w15:restartNumberingAfterBreak="0">
+  <w:abstractNum w:abstractNumId="4" w15:restartNumberingAfterBreak="0">
     <w:nsid w:val="759A5666"/>
     <w:multiLevelType w:val="hybridMultilevel"/>
     <w:tmpl w:val="A844A6A0"/>
@@ -2513,16 +2574,19 @@
     </w:lvl>
   </w:abstractNum>
   <w:num w:numId="1">
+    <w:abstractNumId w:val="2"/>
+  </w:num>
+  <w:num w:numId="2">
     <w:abstractNumId w:val="1"/>
   </w:num>
-  <w:num w:numId="2">
-    <w:abstractNumId w:val="0"/>
-  </w:num>
   <w:num w:numId="3">
-    <w:abstractNumId w:val="2"/>
+    <w:abstractNumId w:val="3"/>
   </w:num>
   <w:num w:numId="4">
-    <w:abstractNumId w:val="3"/>
+    <w:abstractNumId w:val="4"/>
+  </w:num>
+  <w:num w:numId="5">
+    <w:abstractNumId w:val="0"/>
   </w:num>
 </w:numbering>
 </file>
@@ -3206,7 +3270,7 @@
     <w:unhideWhenUsed/>
     <w:rsid w:val="00D57DF6"/>
     <w:rPr>
-      <w:color w:val="0000FF" w:themeColor="hyperlink"/>
+      <w:color w:val="0563C1" w:themeColor="hyperlink"/>
       <w:u w:val="single"/>
     </w:rPr>
   </w:style>
@@ -3264,34 +3328,34 @@
         <a:sysClr val="window" lastClr="FFFFFF"/>
       </a:lt1>
       <a:dk2>
-        <a:srgbClr val="1F497D"/>
+        <a:srgbClr val="44546A"/>
       </a:dk2>
       <a:lt2>
-        <a:srgbClr val="EEECE1"/>
+        <a:srgbClr val="E7E6E6"/>
       </a:lt2>
       <a:accent1>
-        <a:srgbClr val="4F81BD"/>
+        <a:srgbClr val="4472C4"/>
       </a:accent1>
       <a:accent2>
-        <a:srgbClr val="C0504D"/>
+        <a:srgbClr val="ED7D31"/>
       </a:accent2>
       <a:accent3>
-        <a:srgbClr val="9BBB59"/>
+        <a:srgbClr val="A5A5A5"/>
       </a:accent3>
       <a:accent4>
-        <a:srgbClr val="8064A2"/>
+        <a:srgbClr val="FFC000"/>
       </a:accent4>
       <a:accent5>
-        <a:srgbClr val="4BACC6"/>
+        <a:srgbClr val="5B9BD5"/>
       </a:accent5>
       <a:accent6>
-        <a:srgbClr val="F79646"/>
+        <a:srgbClr val="70AD47"/>
       </a:accent6>
       <a:hlink>
-        <a:srgbClr val="0000FF"/>
+        <a:srgbClr val="0563C1"/>
       </a:hlink>
       <a:folHlink>
-        <a:srgbClr val="800080"/>
+        <a:srgbClr val="954F72"/>
       </a:folHlink>
     </a:clrScheme>
     <a:fontScheme name="Office">

</xml_diff>